<commit_message>
modif: HW5 correct code
</commit_message>
<xml_diff>
--- a/HW5/report/report.docx
+++ b/HW5/report/report.docx
@@ -98,14 +98,18 @@
       </w:pPr>
       <w:r>
         <w:rPr>
+          <w:rFonts w:ascii="宋体" w:hAnsi="宋体" w:cs="宋体"/>
           <w:noProof/>
+          <w:kern w:val="0"/>
+          <w:sz w:val="15"/>
+          <w:szCs w:val="15"/>
         </w:rPr>
         <w:lastRenderedPageBreak/>
         <w:drawing>
-          <wp:inline distT="0" distB="0" distL="0" distR="0" wp14:anchorId="7AEA3EA0" wp14:editId="1784CCB3">
-            <wp:extent cx="2501900" cy="2769870"/>
+          <wp:inline distT="0" distB="0" distL="0" distR="0" wp14:anchorId="5B631896" wp14:editId="5AAB841F">
+            <wp:extent cx="1988820" cy="2956560"/>
             <wp:effectExtent l="0" t="0" r="0" b="0"/>
-            <wp:docPr id="9" name="图片 9"/>
+            <wp:docPr id="12" name="图片 12"/>
             <wp:cNvGraphicFramePr>
               <a:graphicFrameLocks xmlns:a="http://schemas.openxmlformats.org/drawingml/2006/main" noChangeAspect="1"/>
             </wp:cNvGraphicFramePr>
@@ -113,23 +117,36 @@
               <a:graphicData uri="http://schemas.openxmlformats.org/drawingml/2006/picture">
                 <pic:pic xmlns:pic="http://schemas.openxmlformats.org/drawingml/2006/picture">
                   <pic:nvPicPr>
-                    <pic:cNvPr id="1" name=""/>
-                    <pic:cNvPicPr/>
+                    <pic:cNvPr id="0" name="Picture 1"/>
+                    <pic:cNvPicPr>
+                      <a:picLocks noChangeAspect="1" noChangeArrowheads="1"/>
+                    </pic:cNvPicPr>
                   </pic:nvPicPr>
                   <pic:blipFill>
-                    <a:blip r:embed="rId7"/>
+                    <a:blip r:embed="rId7">
+                      <a:extLst>
+                        <a:ext uri="{28A0092B-C50C-407E-A947-70E740481C1C}">
+                          <a14:useLocalDpi xmlns:a14="http://schemas.microsoft.com/office/drawing/2010/main" val="0"/>
+                        </a:ext>
+                      </a:extLst>
+                    </a:blip>
+                    <a:srcRect/>
                     <a:stretch>
                       <a:fillRect/>
                     </a:stretch>
                   </pic:blipFill>
-                  <pic:spPr>
+                  <pic:spPr bwMode="auto">
                     <a:xfrm>
                       <a:off x="0" y="0"/>
-                      <a:ext cx="2501900" cy="2769870"/>
+                      <a:ext cx="1988820" cy="2956560"/>
                     </a:xfrm>
                     <a:prstGeom prst="rect">
                       <a:avLst/>
                     </a:prstGeom>
+                    <a:noFill/>
+                    <a:ln>
+                      <a:noFill/>
+                    </a:ln>
                   </pic:spPr>
                 </pic:pic>
               </a:graphicData>
@@ -148,7 +165,7 @@
         <mc:AlternateContent>
           <mc:Choice Requires="wps">
             <w:drawing>
-              <wp:anchor distT="45720" distB="45720" distL="114300" distR="114300" simplePos="0" relativeHeight="251663360" behindDoc="0" locked="0" layoutInCell="1" allowOverlap="1" wp14:anchorId="33B9C309" wp14:editId="3762E90C">
+              <wp:anchor distT="45720" distB="45720" distL="114300" distR="114300" simplePos="0" relativeHeight="251663360" behindDoc="0" locked="0" layoutInCell="1" allowOverlap="1" wp14:anchorId="33B9C309" wp14:editId="3F73A7C1">
                 <wp:simplePos x="0" y="0"/>
                 <wp:positionH relativeFrom="column">
                   <wp:posOffset>-670560</wp:posOffset>
@@ -2624,7 +2641,7 @@
                                 <w:kern w:val="0"/>
                                 <w:sz w:val="22"/>
                               </w:rPr>
-                              <w:t>2 4 8 7 6 (inserted)</w:t>
+                              <w:t>4 8 7 6 (inserted)</w:t>
                             </w:r>
                           </w:p>
                           <w:p>
@@ -2664,67 +2681,67 @@
                                 <w:kern w:val="0"/>
                                 <w:sz w:val="22"/>
                               </w:rPr>
-                              <w:t>3 4 7 6 (found)</w:t>
-                            </w:r>
-                          </w:p>
-                          <w:p>
-                            <w:pPr>
-                              <w:ind w:firstLine="440"/>
-                              <w:rPr>
-                                <w:rFonts w:ascii="Courier New" w:hAnsi="Courier New" w:cs="Courier New"/>
-                                <w:color w:val="000000"/>
-                                <w:kern w:val="0"/>
-                                <w:sz w:val="22"/>
-                              </w:rPr>
-                            </w:pPr>
-                            <w:r>
-                              <w:rPr>
-                                <w:rFonts w:ascii="Courier New" w:hAnsi="Courier New" w:cs="Courier New"/>
-                                <w:color w:val="000000"/>
-                                <w:kern w:val="0"/>
-                                <w:sz w:val="22"/>
-                              </w:rPr>
-                              <w:t>3 4 7 8 (not found!)</w:t>
-                            </w:r>
-                          </w:p>
-                          <w:p>
-                            <w:pPr>
-                              <w:ind w:firstLine="440"/>
-                              <w:rPr>
-                                <w:rFonts w:ascii="Courier New" w:hAnsi="Courier New" w:cs="Courier New"/>
-                                <w:color w:val="000000"/>
-                                <w:kern w:val="0"/>
-                                <w:sz w:val="22"/>
-                              </w:rPr>
-                            </w:pPr>
-                            <w:r>
-                              <w:rPr>
-                                <w:rFonts w:ascii="Courier New" w:hAnsi="Courier New" w:cs="Courier New"/>
-                                <w:color w:val="000000"/>
-                                <w:kern w:val="0"/>
-                                <w:sz w:val="22"/>
-                              </w:rPr>
-                              <w:t>3 4 (deleted)</w:t>
-                            </w:r>
-                          </w:p>
-                          <w:p>
-                            <w:pPr>
-                              <w:ind w:firstLine="440"/>
-                              <w:rPr>
-                                <w:rFonts w:ascii="Courier New" w:hAnsi="Courier New" w:cs="Courier New"/>
-                                <w:color w:val="000000"/>
-                                <w:kern w:val="0"/>
-                                <w:sz w:val="22"/>
-                              </w:rPr>
-                            </w:pPr>
-                            <w:r>
-                              <w:rPr>
-                                <w:rFonts w:ascii="Courier New" w:hAnsi="Courier New" w:cs="Courier New"/>
-                                <w:color w:val="000000"/>
-                                <w:kern w:val="0"/>
-                                <w:sz w:val="22"/>
-                              </w:rPr>
-                              <w:t>2 3 7 8 (not found!)</w:t>
+                              <w:t>4 7 6 (found)</w:t>
+                            </w:r>
+                          </w:p>
+                          <w:p>
+                            <w:pPr>
+                              <w:ind w:firstLine="440"/>
+                              <w:rPr>
+                                <w:rFonts w:ascii="Courier New" w:hAnsi="Courier New" w:cs="Courier New"/>
+                                <w:color w:val="000000"/>
+                                <w:kern w:val="0"/>
+                                <w:sz w:val="22"/>
+                              </w:rPr>
+                            </w:pPr>
+                            <w:r>
+                              <w:rPr>
+                                <w:rFonts w:ascii="Courier New" w:hAnsi="Courier New" w:cs="Courier New"/>
+                                <w:color w:val="000000"/>
+                                <w:kern w:val="0"/>
+                                <w:sz w:val="22"/>
+                              </w:rPr>
+                              <w:t>4 7 8 (not found!)</w:t>
+                            </w:r>
+                          </w:p>
+                          <w:p>
+                            <w:pPr>
+                              <w:ind w:firstLine="440"/>
+                              <w:rPr>
+                                <w:rFonts w:ascii="Courier New" w:hAnsi="Courier New" w:cs="Courier New"/>
+                                <w:color w:val="000000"/>
+                                <w:kern w:val="0"/>
+                                <w:sz w:val="22"/>
+                              </w:rPr>
+                            </w:pPr>
+                            <w:r>
+                              <w:rPr>
+                                <w:rFonts w:ascii="Courier New" w:hAnsi="Courier New" w:cs="Courier New"/>
+                                <w:color w:val="000000"/>
+                                <w:kern w:val="0"/>
+                                <w:sz w:val="22"/>
+                              </w:rPr>
+                              <w:t>4 (deleted)</w:t>
+                            </w:r>
+                          </w:p>
+                          <w:p>
+                            <w:pPr>
+                              <w:ind w:firstLine="440"/>
+                              <w:rPr>
+                                <w:rFonts w:ascii="Courier New" w:hAnsi="Courier New" w:cs="Courier New"/>
+                                <w:color w:val="000000"/>
+                                <w:kern w:val="0"/>
+                                <w:sz w:val="22"/>
+                              </w:rPr>
+                            </w:pPr>
+                            <w:r>
+                              <w:rPr>
+                                <w:rFonts w:ascii="Courier New" w:hAnsi="Courier New" w:cs="Courier New"/>
+                                <w:color w:val="000000"/>
+                                <w:kern w:val="0"/>
+                                <w:sz w:val="22"/>
+                              </w:rPr>
+                              <w:t>3 7 8 (not found!)</w:t>
                             </w:r>
                           </w:p>
                           <w:p>
@@ -2764,7 +2781,7 @@
                                 <w:kern w:val="0"/>
                                 <w:sz w:val="22"/>
                               </w:rPr>
-                              <w:t>3 6 5 (deleted)</w:t>
+                              <w:t>3 7 6 5 (deleted)</w:t>
                             </w:r>
                           </w:p>
                           <w:p>
@@ -2785,6 +2802,35 @@
                                 <w:sz w:val="22"/>
                               </w:rPr>
                               <w:t>3 (found)</w:t>
+                            </w:r>
+                          </w:p>
+                          <w:p>
+                            <w:pPr>
+                              <w:ind w:firstLine="440"/>
+                              <w:rPr>
+                                <w:rFonts w:ascii="Courier New" w:hAnsi="Courier New" w:cs="Courier New"/>
+                                <w:color w:val="000000"/>
+                                <w:kern w:val="0"/>
+                                <w:sz w:val="22"/>
+                              </w:rPr>
+                            </w:pPr>
+                            <w:r>
+                              <w:rPr>
+                                <w:rFonts w:ascii="Courier New" w:hAnsi="Courier New" w:cs="Courier New"/>
+                                <w:color w:val="000000"/>
+                                <w:kern w:val="0"/>
+                                <w:sz w:val="22"/>
+                              </w:rPr>
+                              <w:t>3 2 1 (deleted)</w:t>
+                            </w:r>
+                            <w:r>
+                              <w:rPr>
+                                <w:rFonts w:ascii="Courier New" w:hAnsi="Courier New" w:cs="Courier New"/>
+                                <w:color w:val="000000"/>
+                                <w:kern w:val="0"/>
+                                <w:sz w:val="22"/>
+                              </w:rPr>
+                              <w:t>)</w:t>
                             </w:r>
                           </w:p>
                           <w:p>
@@ -2975,7 +3021,7 @@
                           <w:kern w:val="0"/>
                           <w:sz w:val="22"/>
                         </w:rPr>
-                        <w:t>2 4 8 7 6 (inserted)</w:t>
+                        <w:t>4 8 7 6 (inserted)</w:t>
                       </w:r>
                     </w:p>
                     <w:p>
@@ -3015,67 +3061,67 @@
                           <w:kern w:val="0"/>
                           <w:sz w:val="22"/>
                         </w:rPr>
-                        <w:t>3 4 7 6 (found)</w:t>
-                      </w:r>
-                    </w:p>
-                    <w:p>
-                      <w:pPr>
-                        <w:ind w:firstLine="440"/>
-                        <w:rPr>
-                          <w:rFonts w:ascii="Courier New" w:hAnsi="Courier New" w:cs="Courier New"/>
-                          <w:color w:val="000000"/>
-                          <w:kern w:val="0"/>
-                          <w:sz w:val="22"/>
-                        </w:rPr>
-                      </w:pPr>
-                      <w:r>
-                        <w:rPr>
-                          <w:rFonts w:ascii="Courier New" w:hAnsi="Courier New" w:cs="Courier New"/>
-                          <w:color w:val="000000"/>
-                          <w:kern w:val="0"/>
-                          <w:sz w:val="22"/>
-                        </w:rPr>
-                        <w:t>3 4 7 8 (not found!)</w:t>
-                      </w:r>
-                    </w:p>
-                    <w:p>
-                      <w:pPr>
-                        <w:ind w:firstLine="440"/>
-                        <w:rPr>
-                          <w:rFonts w:ascii="Courier New" w:hAnsi="Courier New" w:cs="Courier New"/>
-                          <w:color w:val="000000"/>
-                          <w:kern w:val="0"/>
-                          <w:sz w:val="22"/>
-                        </w:rPr>
-                      </w:pPr>
-                      <w:r>
-                        <w:rPr>
-                          <w:rFonts w:ascii="Courier New" w:hAnsi="Courier New" w:cs="Courier New"/>
-                          <w:color w:val="000000"/>
-                          <w:kern w:val="0"/>
-                          <w:sz w:val="22"/>
-                        </w:rPr>
-                        <w:t>3 4 (deleted)</w:t>
-                      </w:r>
-                    </w:p>
-                    <w:p>
-                      <w:pPr>
-                        <w:ind w:firstLine="440"/>
-                        <w:rPr>
-                          <w:rFonts w:ascii="Courier New" w:hAnsi="Courier New" w:cs="Courier New"/>
-                          <w:color w:val="000000"/>
-                          <w:kern w:val="0"/>
-                          <w:sz w:val="22"/>
-                        </w:rPr>
-                      </w:pPr>
-                      <w:r>
-                        <w:rPr>
-                          <w:rFonts w:ascii="Courier New" w:hAnsi="Courier New" w:cs="Courier New"/>
-                          <w:color w:val="000000"/>
-                          <w:kern w:val="0"/>
-                          <w:sz w:val="22"/>
-                        </w:rPr>
-                        <w:t>2 3 7 8 (not found!)</w:t>
+                        <w:t>4 7 6 (found)</w:t>
+                      </w:r>
+                    </w:p>
+                    <w:p>
+                      <w:pPr>
+                        <w:ind w:firstLine="440"/>
+                        <w:rPr>
+                          <w:rFonts w:ascii="Courier New" w:hAnsi="Courier New" w:cs="Courier New"/>
+                          <w:color w:val="000000"/>
+                          <w:kern w:val="0"/>
+                          <w:sz w:val="22"/>
+                        </w:rPr>
+                      </w:pPr>
+                      <w:r>
+                        <w:rPr>
+                          <w:rFonts w:ascii="Courier New" w:hAnsi="Courier New" w:cs="Courier New"/>
+                          <w:color w:val="000000"/>
+                          <w:kern w:val="0"/>
+                          <w:sz w:val="22"/>
+                        </w:rPr>
+                        <w:t>4 7 8 (not found!)</w:t>
+                      </w:r>
+                    </w:p>
+                    <w:p>
+                      <w:pPr>
+                        <w:ind w:firstLine="440"/>
+                        <w:rPr>
+                          <w:rFonts w:ascii="Courier New" w:hAnsi="Courier New" w:cs="Courier New"/>
+                          <w:color w:val="000000"/>
+                          <w:kern w:val="0"/>
+                          <w:sz w:val="22"/>
+                        </w:rPr>
+                      </w:pPr>
+                      <w:r>
+                        <w:rPr>
+                          <w:rFonts w:ascii="Courier New" w:hAnsi="Courier New" w:cs="Courier New"/>
+                          <w:color w:val="000000"/>
+                          <w:kern w:val="0"/>
+                          <w:sz w:val="22"/>
+                        </w:rPr>
+                        <w:t>4 (deleted)</w:t>
+                      </w:r>
+                    </w:p>
+                    <w:p>
+                      <w:pPr>
+                        <w:ind w:firstLine="440"/>
+                        <w:rPr>
+                          <w:rFonts w:ascii="Courier New" w:hAnsi="Courier New" w:cs="Courier New"/>
+                          <w:color w:val="000000"/>
+                          <w:kern w:val="0"/>
+                          <w:sz w:val="22"/>
+                        </w:rPr>
+                      </w:pPr>
+                      <w:r>
+                        <w:rPr>
+                          <w:rFonts w:ascii="Courier New" w:hAnsi="Courier New" w:cs="Courier New"/>
+                          <w:color w:val="000000"/>
+                          <w:kern w:val="0"/>
+                          <w:sz w:val="22"/>
+                        </w:rPr>
+                        <w:t>3 7 8 (not found!)</w:t>
                       </w:r>
                     </w:p>
                     <w:p>
@@ -3115,7 +3161,7 @@
                           <w:kern w:val="0"/>
                           <w:sz w:val="22"/>
                         </w:rPr>
-                        <w:t>3 6 5 (deleted)</w:t>
+                        <w:t>3 7 6 5 (deleted)</w:t>
                       </w:r>
                     </w:p>
                     <w:p>
@@ -3136,6 +3182,35 @@
                           <w:sz w:val="22"/>
                         </w:rPr>
                         <w:t>3 (found)</w:t>
+                      </w:r>
+                    </w:p>
+                    <w:p>
+                      <w:pPr>
+                        <w:ind w:firstLine="440"/>
+                        <w:rPr>
+                          <w:rFonts w:ascii="Courier New" w:hAnsi="Courier New" w:cs="Courier New"/>
+                          <w:color w:val="000000"/>
+                          <w:kern w:val="0"/>
+                          <w:sz w:val="22"/>
+                        </w:rPr>
+                      </w:pPr>
+                      <w:r>
+                        <w:rPr>
+                          <w:rFonts w:ascii="Courier New" w:hAnsi="Courier New" w:cs="Courier New"/>
+                          <w:color w:val="000000"/>
+                          <w:kern w:val="0"/>
+                          <w:sz w:val="22"/>
+                        </w:rPr>
+                        <w:t>3 2 1 (deleted)</w:t>
+                      </w:r>
+                      <w:r>
+                        <w:rPr>
+                          <w:rFonts w:ascii="Courier New" w:hAnsi="Courier New" w:cs="Courier New"/>
+                          <w:color w:val="000000"/>
+                          <w:kern w:val="0"/>
+                          <w:sz w:val="22"/>
+                        </w:rPr>
+                        <w:t>)</w:t>
                       </w:r>
                     </w:p>
                     <w:p>
@@ -3200,9 +3275,9 @@
           <w:noProof/>
         </w:rPr>
         <w:drawing>
-          <wp:inline distT="0" distB="0" distL="0" distR="0" wp14:anchorId="653EAA0B" wp14:editId="176BAA4B">
-            <wp:extent cx="2501900" cy="1985645"/>
-            <wp:effectExtent l="0" t="0" r="0" b="0"/>
+          <wp:inline distT="0" distB="0" distL="0" distR="0" wp14:anchorId="653EAA0B" wp14:editId="19DF4FD0">
+            <wp:extent cx="2827020" cy="2243678"/>
+            <wp:effectExtent l="0" t="0" r="0" b="4445"/>
             <wp:docPr id="11" name="图片 11"/>
             <wp:cNvGraphicFramePr>
               <a:graphicFrameLocks xmlns:a="http://schemas.openxmlformats.org/drawingml/2006/main" noChangeAspect="1"/>
@@ -3223,7 +3298,7 @@
                   <pic:spPr>
                     <a:xfrm>
                       <a:off x="0" y="0"/>
-                      <a:ext cx="2501900" cy="1985645"/>
+                      <a:ext cx="2831272" cy="2247052"/>
                     </a:xfrm>
                     <a:prstGeom prst="rect">
                       <a:avLst/>
@@ -4021,27 +4096,27 @@
                                 <w:kern w:val="0"/>
                                 <w:sz w:val="22"/>
                               </w:rPr>
-                              <w:t>1 2 3 (deleted)</w:t>
-                            </w:r>
-                          </w:p>
-                          <w:p>
-                            <w:pPr>
-                              <w:ind w:firstLine="440"/>
-                              <w:rPr>
-                                <w:rFonts w:ascii="Courier New" w:hAnsi="Courier New" w:cs="Courier New"/>
-                                <w:color w:val="000000"/>
-                                <w:kern w:val="0"/>
-                                <w:sz w:val="22"/>
-                              </w:rPr>
-                            </w:pPr>
-                            <w:r>
-                              <w:rPr>
-                                <w:rFonts w:ascii="Courier New" w:hAnsi="Courier New" w:cs="Courier New"/>
-                                <w:color w:val="000000"/>
-                                <w:kern w:val="0"/>
-                                <w:sz w:val="22"/>
-                              </w:rPr>
-                              <w:t>1 2 (deleted)</w:t>
+                              <w:t>2 3 (deleted)</w:t>
+                            </w:r>
+                          </w:p>
+                          <w:p>
+                            <w:pPr>
+                              <w:ind w:firstLine="440"/>
+                              <w:rPr>
+                                <w:rFonts w:ascii="Courier New" w:hAnsi="Courier New" w:cs="Courier New"/>
+                                <w:color w:val="000000"/>
+                                <w:kern w:val="0"/>
+                                <w:sz w:val="22"/>
+                              </w:rPr>
+                            </w:pPr>
+                            <w:r>
+                              <w:rPr>
+                                <w:rFonts w:ascii="Courier New" w:hAnsi="Courier New" w:cs="Courier New"/>
+                                <w:color w:val="000000"/>
+                                <w:kern w:val="0"/>
+                                <w:sz w:val="22"/>
+                              </w:rPr>
+                              <w:t>2 (deleted)</w:t>
                             </w:r>
                           </w:p>
                           <w:p>
@@ -4292,27 +4367,27 @@
                           <w:kern w:val="0"/>
                           <w:sz w:val="22"/>
                         </w:rPr>
-                        <w:t>1 2 3 (deleted)</w:t>
-                      </w:r>
-                    </w:p>
-                    <w:p>
-                      <w:pPr>
-                        <w:ind w:firstLine="440"/>
-                        <w:rPr>
-                          <w:rFonts w:ascii="Courier New" w:hAnsi="Courier New" w:cs="Courier New"/>
-                          <w:color w:val="000000"/>
-                          <w:kern w:val="0"/>
-                          <w:sz w:val="22"/>
-                        </w:rPr>
-                      </w:pPr>
-                      <w:r>
-                        <w:rPr>
-                          <w:rFonts w:ascii="Courier New" w:hAnsi="Courier New" w:cs="Courier New"/>
-                          <w:color w:val="000000"/>
-                          <w:kern w:val="0"/>
-                          <w:sz w:val="22"/>
-                        </w:rPr>
-                        <w:t>1 2 (deleted)</w:t>
+                        <w:t>2 3 (deleted)</w:t>
+                      </w:r>
+                    </w:p>
+                    <w:p>
+                      <w:pPr>
+                        <w:ind w:firstLine="440"/>
+                        <w:rPr>
+                          <w:rFonts w:ascii="Courier New" w:hAnsi="Courier New" w:cs="Courier New"/>
+                          <w:color w:val="000000"/>
+                          <w:kern w:val="0"/>
+                          <w:sz w:val="22"/>
+                        </w:rPr>
+                      </w:pPr>
+                      <w:r>
+                        <w:rPr>
+                          <w:rFonts w:ascii="Courier New" w:hAnsi="Courier New" w:cs="Courier New"/>
+                          <w:color w:val="000000"/>
+                          <w:kern w:val="0"/>
+                          <w:sz w:val="22"/>
+                        </w:rPr>
+                        <w:t>2 (deleted)</w:t>
                       </w:r>
                     </w:p>
                     <w:p>

</xml_diff>